<commit_message>
Finalize preprint wrapper and code.
</commit_message>
<xml_diff>
--- a/tables/hmm_mratio_table.docx
+++ b/tables/hmm_mratio_table.docx
@@ -19,7 +19,6 @@
       </w:tblPr>
       <w:tr>
         <w:trPr>
-          <w:cantSplit/>
           <w:trHeight w:val="360" w:hRule="auto"/>
           <w:tblHeader/>
         </w:trPr>
@@ -46,7 +45,6 @@
             <w:pPr>
               <w:pStyle w:val="Normal"/>
               <w:jc w:val="left"/>
-              <w:keepNext/>
               <w:pBdr>
                 <w:bottom w:val="none" w:sz="0" w:space="0" w:color="000000"/>
                 <w:top w:val="none" w:sz="0" w:space="0" w:color="000000"/>
@@ -73,7 +71,6 @@
       </w:tr>
       <w:tr>
         <w:trPr>
-          <w:cantSplit/>
           <w:trHeight w:val="360" w:hRule="auto"/>
           <w:tblHeader/>
         </w:trPr>
@@ -100,7 +97,6 @@
             <w:pPr>
               <w:pStyle w:val="Normal"/>
               <w:jc w:val="left"/>
-              <w:keepNext/>
               <w:pBdr>
                 <w:bottom w:val="none" w:sz="0" w:space="0" w:color="000000"/>
                 <w:top w:val="none" w:sz="0" w:space="0" w:color="000000"/>
@@ -127,7 +123,6 @@
       </w:tr>
       <w:tr>
         <w:trPr>
-          <w:cantSplit/>
           <w:trHeight w:val="360" w:hRule="auto"/>
           <w:tblHeader/>
         </w:trPr>
@@ -153,7 +148,6 @@
             <w:pPr>
               <w:pStyle w:val="Normal"/>
               <w:jc w:val="center"/>
-              <w:keepNext/>
               <w:pBdr>
                 <w:bottom w:val="none" w:sz="0" w:space="0" w:color="000000"/>
                 <w:top w:val="none" w:sz="0" w:space="0" w:color="000000"/>
@@ -198,7 +192,6 @@
             <w:pPr>
               <w:pStyle w:val="Normal"/>
               <w:jc w:val="center"/>
-              <w:keepNext/>
               <w:pBdr>
                 <w:bottom w:val="none" w:sz="0" w:space="0" w:color="000000"/>
                 <w:top w:val="none" w:sz="0" w:space="0" w:color="000000"/>
@@ -243,7 +236,6 @@
             <w:pPr>
               <w:pStyle w:val="Normal"/>
               <w:jc w:val="center"/>
-              <w:keepNext/>
               <w:pBdr>
                 <w:bottom w:val="none" w:sz="0" w:space="0" w:color="000000"/>
                 <w:top w:val="none" w:sz="0" w:space="0" w:color="000000"/>
@@ -288,7 +280,6 @@
             <w:pPr>
               <w:pStyle w:val="Normal"/>
               <w:jc w:val="center"/>
-              <w:keepNext/>
               <w:pBdr>
                 <w:bottom w:val="none" w:sz="0" w:space="0" w:color="000000"/>
                 <w:top w:val="none" w:sz="0" w:space="0" w:color="000000"/>
@@ -333,7 +324,6 @@
             <w:pPr>
               <w:pStyle w:val="Normal"/>
               <w:jc w:val="center"/>
-              <w:keepNext/>
               <w:pBdr>
                 <w:bottom w:val="none" w:sz="0" w:space="0" w:color="000000"/>
                 <w:top w:val="none" w:sz="0" w:space="0" w:color="000000"/>
@@ -378,7 +368,6 @@
             <w:pPr>
               <w:pStyle w:val="Normal"/>
               <w:jc w:val="center"/>
-              <w:keepNext/>
               <w:pBdr>
                 <w:bottom w:val="none" w:sz="0" w:space="0" w:color="000000"/>
                 <w:top w:val="none" w:sz="0" w:space="0" w:color="000000"/>
@@ -423,7 +412,6 @@
             <w:pPr>
               <w:pStyle w:val="Normal"/>
               <w:jc w:val="center"/>
-              <w:keepNext/>
               <w:pBdr>
                 <w:bottom w:val="none" w:sz="0" w:space="0" w:color="000000"/>
                 <w:top w:val="none" w:sz="0" w:space="0" w:color="000000"/>
@@ -450,7 +438,6 @@
       </w:tr>
       <w:tr>
         <w:trPr>
-          <w:cantSplit/>
           <w:trHeight w:val="360" w:hRule="auto"/>
         </w:trPr>
         body1
@@ -474,8 +461,7 @@
           <w:p>
             <w:pPr>
               <w:pStyle w:val="Normal"/>
-              <w:jc w:val="center"/>
-              <w:keepNext/>
+              <w:jc w:val="left"/>
               <w:pBdr>
                 <w:bottom w:val="none" w:sz="0" w:space="0" w:color="000000"/>
                 <w:top w:val="none" w:sz="0" w:space="0" w:color="000000"/>
@@ -520,7 +506,6 @@
             <w:pPr>
               <w:pStyle w:val="Normal"/>
               <w:jc w:val="center"/>
-              <w:keepNext/>
               <w:pBdr>
                 <w:bottom w:val="none" w:sz="0" w:space="0" w:color="000000"/>
                 <w:top w:val="none" w:sz="0" w:space="0" w:color="000000"/>
@@ -565,27 +550,26 @@
             <w:pPr>
               <w:pStyle w:val="Normal"/>
               <w:jc w:val="center"/>
-              <w:keepNext/>
-              <w:pBdr>
-                <w:bottom w:val="none" w:sz="0" w:space="0" w:color="000000"/>
-                <w:top w:val="none" w:sz="0" w:space="0" w:color="000000"/>
-                <w:left w:val="none" w:sz="0" w:space="0" w:color="000000"/>
-                <w:right w:val="none" w:sz="0" w:space="0" w:color="000000"/>
-              </w:pBdr>
-              <w:spacing w:after="100" w:before="100" w:line="480"/>
-              <w:ind w:firstLine="0" w:left="100" w:right="100"/>
-            </w:pPr>
-            <w:r>
-              <w:rPr>
-                <w:rFonts w:ascii="Times New Roman" w:hAnsi="Times New Roman" w:eastAsia="Times New Roman" w:cs="Times New Roman"/>
-                <w:i w:val="false"/>
-                <w:b w:val="false"/>
-                <w:u w:val="none"/>
-                <w:sz w:val="24"/>
-                <w:szCs w:val="24"/>
-                <w:color w:val="000000"/>
-              </w:rPr>
-              <w:t xml:space="preserve">[1.073 ; 1.143]</w:t>
+              <w:pBdr>
+                <w:bottom w:val="none" w:sz="0" w:space="0" w:color="000000"/>
+                <w:top w:val="none" w:sz="0" w:space="0" w:color="000000"/>
+                <w:left w:val="none" w:sz="0" w:space="0" w:color="000000"/>
+                <w:right w:val="none" w:sz="0" w:space="0" w:color="000000"/>
+              </w:pBdr>
+              <w:spacing w:after="100" w:before="100" w:line="480"/>
+              <w:ind w:firstLine="0" w:left="100" w:right="100"/>
+            </w:pPr>
+            <w:r>
+              <w:rPr>
+                <w:rFonts w:ascii="Times New Roman" w:hAnsi="Times New Roman" w:eastAsia="Times New Roman" w:cs="Times New Roman"/>
+                <w:i w:val="false"/>
+                <w:b w:val="false"/>
+                <w:u w:val="none"/>
+                <w:sz w:val="24"/>
+                <w:szCs w:val="24"/>
+                <w:color w:val="000000"/>
+              </w:rPr>
+              <w:t xml:space="preserve">[1.07 ; 1.14]</w:t>
             </w:r>
           </w:p>
         </w:tc>
@@ -610,7 +594,6 @@
             <w:pPr>
               <w:pStyle w:val="Normal"/>
               <w:jc w:val="center"/>
-              <w:keepNext/>
               <w:pBdr>
                 <w:bottom w:val="none" w:sz="0" w:space="0" w:color="000000"/>
                 <w:top w:val="none" w:sz="0" w:space="0" w:color="000000"/>
@@ -655,7 +638,6 @@
             <w:pPr>
               <w:pStyle w:val="Normal"/>
               <w:jc w:val="center"/>
-              <w:keepNext/>
               <w:pBdr>
                 <w:bottom w:val="none" w:sz="0" w:space="0" w:color="000000"/>
                 <w:top w:val="none" w:sz="0" w:space="0" w:color="000000"/>
@@ -700,7 +682,6 @@
             <w:pPr>
               <w:pStyle w:val="Normal"/>
               <w:jc w:val="center"/>
-              <w:keepNext/>
               <w:pBdr>
                 <w:bottom w:val="none" w:sz="0" w:space="0" w:color="000000"/>
                 <w:top w:val="none" w:sz="0" w:space="0" w:color="000000"/>
@@ -745,7 +726,6 @@
             <w:pPr>
               <w:pStyle w:val="Normal"/>
               <w:jc w:val="center"/>
-              <w:keepNext/>
               <w:pBdr>
                 <w:bottom w:val="none" w:sz="0" w:space="0" w:color="000000"/>
                 <w:top w:val="none" w:sz="0" w:space="0" w:color="000000"/>
@@ -772,7 +752,6 @@
       </w:tr>
       <w:tr>
         <w:trPr>
-          <w:cantSplit/>
           <w:trHeight w:val="360" w:hRule="auto"/>
         </w:trPr>
         body2
@@ -796,8 +775,7 @@
           <w:p>
             <w:pPr>
               <w:pStyle w:val="Normal"/>
-              <w:jc w:val="center"/>
-              <w:keepNext/>
+              <w:jc w:val="left"/>
               <w:pBdr>
                 <w:bottom w:val="none" w:sz="0" w:space="0" w:color="000000"/>
                 <w:top w:val="none" w:sz="0" w:space="0" w:color="000000"/>
@@ -842,7 +820,6 @@
             <w:pPr>
               <w:pStyle w:val="Normal"/>
               <w:jc w:val="center"/>
-              <w:keepNext/>
               <w:pBdr>
                 <w:bottom w:val="none" w:sz="0" w:space="0" w:color="000000"/>
                 <w:top w:val="none" w:sz="0" w:space="0" w:color="000000"/>
@@ -887,27 +864,26 @@
             <w:pPr>
               <w:pStyle w:val="Normal"/>
               <w:jc w:val="center"/>
-              <w:keepNext/>
-              <w:pBdr>
-                <w:bottom w:val="none" w:sz="0" w:space="0" w:color="000000"/>
-                <w:top w:val="none" w:sz="0" w:space="0" w:color="000000"/>
-                <w:left w:val="none" w:sz="0" w:space="0" w:color="000000"/>
-                <w:right w:val="none" w:sz="0" w:space="0" w:color="000000"/>
-              </w:pBdr>
-              <w:spacing w:after="100" w:before="100" w:line="480"/>
-              <w:ind w:firstLine="0" w:left="100" w:right="100"/>
-            </w:pPr>
-            <w:r>
-              <w:rPr>
-                <w:rFonts w:ascii="Times New Roman" w:hAnsi="Times New Roman" w:eastAsia="Times New Roman" w:cs="Times New Roman"/>
-                <w:i w:val="false"/>
-                <w:b w:val="false"/>
-                <w:u w:val="none"/>
-                <w:sz w:val="24"/>
-                <w:szCs w:val="24"/>
-                <w:color w:val="000000"/>
-              </w:rPr>
-              <w:t xml:space="preserve">[0.789 ; 0.895]</w:t>
+              <w:pBdr>
+                <w:bottom w:val="none" w:sz="0" w:space="0" w:color="000000"/>
+                <w:top w:val="none" w:sz="0" w:space="0" w:color="000000"/>
+                <w:left w:val="none" w:sz="0" w:space="0" w:color="000000"/>
+                <w:right w:val="none" w:sz="0" w:space="0" w:color="000000"/>
+              </w:pBdr>
+              <w:spacing w:after="100" w:before="100" w:line="480"/>
+              <w:ind w:firstLine="0" w:left="100" w:right="100"/>
+            </w:pPr>
+            <w:r>
+              <w:rPr>
+                <w:rFonts w:ascii="Times New Roman" w:hAnsi="Times New Roman" w:eastAsia="Times New Roman" w:cs="Times New Roman"/>
+                <w:i w:val="false"/>
+                <w:b w:val="false"/>
+                <w:u w:val="none"/>
+                <w:sz w:val="24"/>
+                <w:szCs w:val="24"/>
+                <w:color w:val="000000"/>
+              </w:rPr>
+              <w:t xml:space="preserve">[0.79 ; 0.89]</w:t>
             </w:r>
           </w:p>
         </w:tc>
@@ -932,27 +908,26 @@
             <w:pPr>
               <w:pStyle w:val="Normal"/>
               <w:jc w:val="center"/>
-              <w:keepNext/>
-              <w:pBdr>
-                <w:bottom w:val="none" w:sz="0" w:space="0" w:color="000000"/>
-                <w:top w:val="none" w:sz="0" w:space="0" w:color="000000"/>
-                <w:left w:val="none" w:sz="0" w:space="0" w:color="000000"/>
-                <w:right w:val="none" w:sz="0" w:space="0" w:color="000000"/>
-              </w:pBdr>
-              <w:spacing w:after="100" w:before="100" w:line="480"/>
-              <w:ind w:firstLine="0" w:left="100" w:right="100"/>
-            </w:pPr>
-            <w:r>
-              <w:rPr>
-                <w:rFonts w:ascii="Times New Roman" w:hAnsi="Times New Roman" w:eastAsia="Times New Roman" w:cs="Times New Roman"/>
-                <w:i w:val="false"/>
-                <w:b w:val="false"/>
-                <w:u w:val="none"/>
-                <w:sz w:val="24"/>
-                <w:szCs w:val="24"/>
-                <w:color w:val="000000"/>
-              </w:rPr>
-              <w:t xml:space="preserve">0.568 [0.271 ; 0.882]</w:t>
+              <w:pBdr>
+                <w:bottom w:val="none" w:sz="0" w:space="0" w:color="000000"/>
+                <w:top w:val="none" w:sz="0" w:space="0" w:color="000000"/>
+                <w:left w:val="none" w:sz="0" w:space="0" w:color="000000"/>
+                <w:right w:val="none" w:sz="0" w:space="0" w:color="000000"/>
+              </w:pBdr>
+              <w:spacing w:after="100" w:before="100" w:line="480"/>
+              <w:ind w:firstLine="0" w:left="100" w:right="100"/>
+            </w:pPr>
+            <w:r>
+              <w:rPr>
+                <w:rFonts w:ascii="Times New Roman" w:hAnsi="Times New Roman" w:eastAsia="Times New Roman" w:cs="Times New Roman"/>
+                <w:i w:val="false"/>
+                <w:b w:val="false"/>
+                <w:u w:val="none"/>
+                <w:sz w:val="24"/>
+                <w:szCs w:val="24"/>
+                <w:color w:val="000000"/>
+              </w:rPr>
+              <w:t xml:space="preserve">0.57 [0.27 ; 0.88]</w:t>
             </w:r>
           </w:p>
         </w:tc>
@@ -977,7 +952,6 @@
             <w:pPr>
               <w:pStyle w:val="Normal"/>
               <w:jc w:val="center"/>
-              <w:keepNext/>
               <w:pBdr>
                 <w:bottom w:val="none" w:sz="0" w:space="0" w:color="000000"/>
                 <w:top w:val="none" w:sz="0" w:space="0" w:color="000000"/>
@@ -1022,7 +996,6 @@
             <w:pPr>
               <w:pStyle w:val="Normal"/>
               <w:jc w:val="center"/>
-              <w:keepNext/>
               <w:pBdr>
                 <w:bottom w:val="none" w:sz="0" w:space="0" w:color="000000"/>
                 <w:top w:val="none" w:sz="0" w:space="0" w:color="000000"/>
@@ -1067,7 +1040,6 @@
             <w:pPr>
               <w:pStyle w:val="Normal"/>
               <w:jc w:val="center"/>
-              <w:keepNext/>
               <w:pBdr>
                 <w:bottom w:val="none" w:sz="0" w:space="0" w:color="000000"/>
                 <w:top w:val="none" w:sz="0" w:space="0" w:color="000000"/>
@@ -1094,7 +1066,6 @@
       </w:tr>
       <w:tr>
         <w:trPr>
-          <w:cantSplit/>
           <w:trHeight w:val="360" w:hRule="auto"/>
         </w:trPr>
         body3
@@ -1118,8 +1089,7 @@
           <w:p>
             <w:pPr>
               <w:pStyle w:val="Normal"/>
-              <w:jc w:val="center"/>
-              <w:keepNext/>
+              <w:jc w:val="left"/>
               <w:pBdr>
                 <w:bottom w:val="none" w:sz="0" w:space="0" w:color="000000"/>
                 <w:top w:val="none" w:sz="0" w:space="0" w:color="000000"/>
@@ -1164,7 +1134,6 @@
             <w:pPr>
               <w:pStyle w:val="Normal"/>
               <w:jc w:val="center"/>
-              <w:keepNext/>
               <w:pBdr>
                 <w:bottom w:val="none" w:sz="0" w:space="0" w:color="000000"/>
                 <w:top w:val="none" w:sz="0" w:space="0" w:color="000000"/>
@@ -1209,27 +1178,26 @@
             <w:pPr>
               <w:pStyle w:val="Normal"/>
               <w:jc w:val="center"/>
-              <w:keepNext/>
-              <w:pBdr>
-                <w:bottom w:val="none" w:sz="0" w:space="0" w:color="000000"/>
-                <w:top w:val="none" w:sz="0" w:space="0" w:color="000000"/>
-                <w:left w:val="none" w:sz="0" w:space="0" w:color="000000"/>
-                <w:right w:val="none" w:sz="0" w:space="0" w:color="000000"/>
-              </w:pBdr>
-              <w:spacing w:after="100" w:before="100" w:line="480"/>
-              <w:ind w:firstLine="0" w:left="100" w:right="100"/>
-            </w:pPr>
-            <w:r>
-              <w:rPr>
-                <w:rFonts w:ascii="Times New Roman" w:hAnsi="Times New Roman" w:eastAsia="Times New Roman" w:cs="Times New Roman"/>
-                <w:i w:val="false"/>
-                <w:b w:val="false"/>
-                <w:u w:val="none"/>
-                <w:sz w:val="24"/>
-                <w:szCs w:val="24"/>
-                <w:color w:val="000000"/>
-              </w:rPr>
-              <w:t xml:space="preserve">[1.055 ; 1.187]</w:t>
+              <w:pBdr>
+                <w:bottom w:val="none" w:sz="0" w:space="0" w:color="000000"/>
+                <w:top w:val="none" w:sz="0" w:space="0" w:color="000000"/>
+                <w:left w:val="none" w:sz="0" w:space="0" w:color="000000"/>
+                <w:right w:val="none" w:sz="0" w:space="0" w:color="000000"/>
+              </w:pBdr>
+              <w:spacing w:after="100" w:before="100" w:line="480"/>
+              <w:ind w:firstLine="0" w:left="100" w:right="100"/>
+            </w:pPr>
+            <w:r>
+              <w:rPr>
+                <w:rFonts w:ascii="Times New Roman" w:hAnsi="Times New Roman" w:eastAsia="Times New Roman" w:cs="Times New Roman"/>
+                <w:i w:val="false"/>
+                <w:b w:val="false"/>
+                <w:u w:val="none"/>
+                <w:sz w:val="24"/>
+                <w:szCs w:val="24"/>
+                <w:color w:val="000000"/>
+              </w:rPr>
+              <w:t xml:space="preserve">[1.06 ; 1.19]</w:t>
             </w:r>
           </w:p>
         </w:tc>
@@ -1254,27 +1222,26 @@
             <w:pPr>
               <w:pStyle w:val="Normal"/>
               <w:jc w:val="center"/>
-              <w:keepNext/>
-              <w:pBdr>
-                <w:bottom w:val="none" w:sz="0" w:space="0" w:color="000000"/>
-                <w:top w:val="none" w:sz="0" w:space="0" w:color="000000"/>
-                <w:left w:val="none" w:sz="0" w:space="0" w:color="000000"/>
-                <w:right w:val="none" w:sz="0" w:space="0" w:color="000000"/>
-              </w:pBdr>
-              <w:spacing w:after="100" w:before="100" w:line="480"/>
-              <w:ind w:firstLine="0" w:left="100" w:right="100"/>
-            </w:pPr>
-            <w:r>
-              <w:rPr>
-                <w:rFonts w:ascii="Times New Roman" w:hAnsi="Times New Roman" w:eastAsia="Times New Roman" w:cs="Times New Roman"/>
-                <w:i w:val="false"/>
-                <w:b w:val="false"/>
-                <w:u w:val="none"/>
-                <w:sz w:val="24"/>
-                <w:szCs w:val="24"/>
-                <w:color w:val="000000"/>
-              </w:rPr>
-              <w:t xml:space="preserve">0.315 [0.12 ; 0.532]</w:t>
+              <w:pBdr>
+                <w:bottom w:val="none" w:sz="0" w:space="0" w:color="000000"/>
+                <w:top w:val="none" w:sz="0" w:space="0" w:color="000000"/>
+                <w:left w:val="none" w:sz="0" w:space="0" w:color="000000"/>
+                <w:right w:val="none" w:sz="0" w:space="0" w:color="000000"/>
+              </w:pBdr>
+              <w:spacing w:after="100" w:before="100" w:line="480"/>
+              <w:ind w:firstLine="0" w:left="100" w:right="100"/>
+            </w:pPr>
+            <w:r>
+              <w:rPr>
+                <w:rFonts w:ascii="Times New Roman" w:hAnsi="Times New Roman" w:eastAsia="Times New Roman" w:cs="Times New Roman"/>
+                <w:i w:val="false"/>
+                <w:b w:val="false"/>
+                <w:u w:val="none"/>
+                <w:sz w:val="24"/>
+                <w:szCs w:val="24"/>
+                <w:color w:val="000000"/>
+              </w:rPr>
+              <w:t xml:space="preserve">0.32 [0.12 ; 0.53]</w:t>
             </w:r>
           </w:p>
         </w:tc>
@@ -1299,27 +1266,26 @@
             <w:pPr>
               <w:pStyle w:val="Normal"/>
               <w:jc w:val="center"/>
-              <w:keepNext/>
-              <w:pBdr>
-                <w:bottom w:val="none" w:sz="0" w:space="0" w:color="000000"/>
-                <w:top w:val="none" w:sz="0" w:space="0" w:color="000000"/>
-                <w:left w:val="none" w:sz="0" w:space="0" w:color="000000"/>
-                <w:right w:val="none" w:sz="0" w:space="0" w:color="000000"/>
-              </w:pBdr>
-              <w:spacing w:after="100" w:before="100" w:line="480"/>
-              <w:ind w:firstLine="0" w:left="100" w:right="100"/>
-            </w:pPr>
-            <w:r>
-              <w:rPr>
-                <w:rFonts w:ascii="Times New Roman" w:hAnsi="Times New Roman" w:eastAsia="Times New Roman" w:cs="Times New Roman"/>
-                <w:i w:val="false"/>
-                <w:b w:val="false"/>
-                <w:u w:val="none"/>
-                <w:sz w:val="24"/>
-                <w:szCs w:val="24"/>
-                <w:color w:val="000000"/>
-              </w:rPr>
-              <w:t xml:space="preserve">0.328 [-0.014 ; 0.707]</w:t>
+              <w:pBdr>
+                <w:bottom w:val="none" w:sz="0" w:space="0" w:color="000000"/>
+                <w:top w:val="none" w:sz="0" w:space="0" w:color="000000"/>
+                <w:left w:val="none" w:sz="0" w:space="0" w:color="000000"/>
+                <w:right w:val="none" w:sz="0" w:space="0" w:color="000000"/>
+              </w:pBdr>
+              <w:spacing w:after="100" w:before="100" w:line="480"/>
+              <w:ind w:firstLine="0" w:left="100" w:right="100"/>
+            </w:pPr>
+            <w:r>
+              <w:rPr>
+                <w:rFonts w:ascii="Times New Roman" w:hAnsi="Times New Roman" w:eastAsia="Times New Roman" w:cs="Times New Roman"/>
+                <w:i w:val="false"/>
+                <w:b w:val="false"/>
+                <w:u w:val="none"/>
+                <w:sz w:val="24"/>
+                <w:szCs w:val="24"/>
+                <w:color w:val="000000"/>
+              </w:rPr>
+              <w:t xml:space="preserve">0.33 [-0.01 ; 0.71]</w:t>
             </w:r>
           </w:p>
         </w:tc>
@@ -1344,7 +1310,6 @@
             <w:pPr>
               <w:pStyle w:val="Normal"/>
               <w:jc w:val="center"/>
-              <w:keepNext/>
               <w:pBdr>
                 <w:bottom w:val="none" w:sz="0" w:space="0" w:color="000000"/>
                 <w:top w:val="none" w:sz="0" w:space="0" w:color="000000"/>
@@ -1389,7 +1354,6 @@
             <w:pPr>
               <w:pStyle w:val="Normal"/>
               <w:jc w:val="center"/>
-              <w:keepNext/>
               <w:pBdr>
                 <w:bottom w:val="none" w:sz="0" w:space="0" w:color="000000"/>
                 <w:top w:val="none" w:sz="0" w:space="0" w:color="000000"/>
@@ -1416,7 +1380,6 @@
       </w:tr>
       <w:tr>
         <w:trPr>
-          <w:cantSplit/>
           <w:trHeight w:val="360" w:hRule="auto"/>
         </w:trPr>
         body4
@@ -1440,8 +1403,7 @@
           <w:p>
             <w:pPr>
               <w:pStyle w:val="Normal"/>
-              <w:jc w:val="center"/>
-              <w:keepNext/>
+              <w:jc w:val="left"/>
               <w:pBdr>
                 <w:bottom w:val="none" w:sz="0" w:space="0" w:color="000000"/>
                 <w:top w:val="none" w:sz="0" w:space="0" w:color="000000"/>
@@ -1486,7 +1448,6 @@
             <w:pPr>
               <w:pStyle w:val="Normal"/>
               <w:jc w:val="center"/>
-              <w:keepNext/>
               <w:pBdr>
                 <w:bottom w:val="none" w:sz="0" w:space="0" w:color="000000"/>
                 <w:top w:val="none" w:sz="0" w:space="0" w:color="000000"/>
@@ -1531,27 +1492,26 @@
             <w:pPr>
               <w:pStyle w:val="Normal"/>
               <w:jc w:val="center"/>
-              <w:keepNext/>
-              <w:pBdr>
-                <w:bottom w:val="none" w:sz="0" w:space="0" w:color="000000"/>
-                <w:top w:val="none" w:sz="0" w:space="0" w:color="000000"/>
-                <w:left w:val="none" w:sz="0" w:space="0" w:color="000000"/>
-                <w:right w:val="none" w:sz="0" w:space="0" w:color="000000"/>
-              </w:pBdr>
-              <w:spacing w:after="100" w:before="100" w:line="480"/>
-              <w:ind w:firstLine="0" w:left="100" w:right="100"/>
-            </w:pPr>
-            <w:r>
-              <w:rPr>
-                <w:rFonts w:ascii="Times New Roman" w:hAnsi="Times New Roman" w:eastAsia="Times New Roman" w:cs="Times New Roman"/>
-                <w:i w:val="false"/>
-                <w:b w:val="false"/>
-                <w:u w:val="none"/>
-                <w:sz w:val="24"/>
-                <w:szCs w:val="24"/>
-                <w:color w:val="000000"/>
-              </w:rPr>
-              <w:t xml:space="preserve">[0.646 ; 0.728]</w:t>
+              <w:pBdr>
+                <w:bottom w:val="none" w:sz="0" w:space="0" w:color="000000"/>
+                <w:top w:val="none" w:sz="0" w:space="0" w:color="000000"/>
+                <w:left w:val="none" w:sz="0" w:space="0" w:color="000000"/>
+                <w:right w:val="none" w:sz="0" w:space="0" w:color="000000"/>
+              </w:pBdr>
+              <w:spacing w:after="100" w:before="100" w:line="480"/>
+              <w:ind w:firstLine="0" w:left="100" w:right="100"/>
+            </w:pPr>
+            <w:r>
+              <w:rPr>
+                <w:rFonts w:ascii="Times New Roman" w:hAnsi="Times New Roman" w:eastAsia="Times New Roman" w:cs="Times New Roman"/>
+                <w:i w:val="false"/>
+                <w:b w:val="false"/>
+                <w:u w:val="none"/>
+                <w:sz w:val="24"/>
+                <w:szCs w:val="24"/>
+                <w:color w:val="000000"/>
+              </w:rPr>
+              <w:t xml:space="preserve">[0.65 ; 0.73]</w:t>
             </w:r>
           </w:p>
         </w:tc>
@@ -1576,27 +1536,26 @@
             <w:pPr>
               <w:pStyle w:val="Normal"/>
               <w:jc w:val="center"/>
-              <w:keepNext/>
-              <w:pBdr>
-                <w:bottom w:val="none" w:sz="0" w:space="0" w:color="000000"/>
-                <w:top w:val="none" w:sz="0" w:space="0" w:color="000000"/>
-                <w:left w:val="none" w:sz="0" w:space="0" w:color="000000"/>
-                <w:right w:val="none" w:sz="0" w:space="0" w:color="000000"/>
-              </w:pBdr>
-              <w:spacing w:after="100" w:before="100" w:line="480"/>
-              <w:ind w:firstLine="0" w:left="100" w:right="100"/>
-            </w:pPr>
-            <w:r>
-              <w:rPr>
-                <w:rFonts w:ascii="Times New Roman" w:hAnsi="Times New Roman" w:eastAsia="Times New Roman" w:cs="Times New Roman"/>
-                <w:i w:val="false"/>
-                <w:b w:val="false"/>
-                <w:u w:val="none"/>
-                <w:sz w:val="24"/>
-                <w:szCs w:val="24"/>
-                <w:color w:val="000000"/>
-              </w:rPr>
-              <w:t xml:space="preserve">0.372 [0.176 ; 0.556]</w:t>
+              <w:pBdr>
+                <w:bottom w:val="none" w:sz="0" w:space="0" w:color="000000"/>
+                <w:top w:val="none" w:sz="0" w:space="0" w:color="000000"/>
+                <w:left w:val="none" w:sz="0" w:space="0" w:color="000000"/>
+                <w:right w:val="none" w:sz="0" w:space="0" w:color="000000"/>
+              </w:pBdr>
+              <w:spacing w:after="100" w:before="100" w:line="480"/>
+              <w:ind w:firstLine="0" w:left="100" w:right="100"/>
+            </w:pPr>
+            <w:r>
+              <w:rPr>
+                <w:rFonts w:ascii="Times New Roman" w:hAnsi="Times New Roman" w:eastAsia="Times New Roman" w:cs="Times New Roman"/>
+                <w:i w:val="false"/>
+                <w:b w:val="false"/>
+                <w:u w:val="none"/>
+                <w:sz w:val="24"/>
+                <w:szCs w:val="24"/>
+                <w:color w:val="000000"/>
+              </w:rPr>
+              <w:t xml:space="preserve">0.37 [0.18 ; 0.56]</w:t>
             </w:r>
           </w:p>
         </w:tc>
@@ -1621,27 +1580,26 @@
             <w:pPr>
               <w:pStyle w:val="Normal"/>
               <w:jc w:val="center"/>
-              <w:keepNext/>
-              <w:pBdr>
-                <w:bottom w:val="none" w:sz="0" w:space="0" w:color="000000"/>
-                <w:top w:val="none" w:sz="0" w:space="0" w:color="000000"/>
-                <w:left w:val="none" w:sz="0" w:space="0" w:color="000000"/>
-                <w:right w:val="none" w:sz="0" w:space="0" w:color="000000"/>
-              </w:pBdr>
-              <w:spacing w:after="100" w:before="100" w:line="480"/>
-              <w:ind w:firstLine="0" w:left="100" w:right="100"/>
-            </w:pPr>
-            <w:r>
-              <w:rPr>
-                <w:rFonts w:ascii="Times New Roman" w:hAnsi="Times New Roman" w:eastAsia="Times New Roman" w:cs="Times New Roman"/>
-                <w:i w:val="false"/>
-                <w:b w:val="false"/>
-                <w:u w:val="none"/>
-                <w:sz w:val="24"/>
-                <w:szCs w:val="24"/>
-                <w:color w:val="000000"/>
-              </w:rPr>
-              <w:t xml:space="preserve">0.392 [0.115 ; 0.71]</w:t>
+              <w:pBdr>
+                <w:bottom w:val="none" w:sz="0" w:space="0" w:color="000000"/>
+                <w:top w:val="none" w:sz="0" w:space="0" w:color="000000"/>
+                <w:left w:val="none" w:sz="0" w:space="0" w:color="000000"/>
+                <w:right w:val="none" w:sz="0" w:space="0" w:color="000000"/>
+              </w:pBdr>
+              <w:spacing w:after="100" w:before="100" w:line="480"/>
+              <w:ind w:firstLine="0" w:left="100" w:right="100"/>
+            </w:pPr>
+            <w:r>
+              <w:rPr>
+                <w:rFonts w:ascii="Times New Roman" w:hAnsi="Times New Roman" w:eastAsia="Times New Roman" w:cs="Times New Roman"/>
+                <w:i w:val="false"/>
+                <w:b w:val="false"/>
+                <w:u w:val="none"/>
+                <w:sz w:val="24"/>
+                <w:szCs w:val="24"/>
+                <w:color w:val="000000"/>
+              </w:rPr>
+              <w:t xml:space="preserve">0.39 [0.12 ; 0.71]</w:t>
             </w:r>
           </w:p>
         </w:tc>
@@ -1666,27 +1624,26 @@
             <w:pPr>
               <w:pStyle w:val="Normal"/>
               <w:jc w:val="center"/>
-              <w:keepNext/>
-              <w:pBdr>
-                <w:bottom w:val="none" w:sz="0" w:space="0" w:color="000000"/>
-                <w:top w:val="none" w:sz="0" w:space="0" w:color="000000"/>
-                <w:left w:val="none" w:sz="0" w:space="0" w:color="000000"/>
-                <w:right w:val="none" w:sz="0" w:space="0" w:color="000000"/>
-              </w:pBdr>
-              <w:spacing w:after="100" w:before="100" w:line="480"/>
-              <w:ind w:firstLine="0" w:left="100" w:right="100"/>
-            </w:pPr>
-            <w:r>
-              <w:rPr>
-                <w:rFonts w:ascii="Times New Roman" w:hAnsi="Times New Roman" w:eastAsia="Times New Roman" w:cs="Times New Roman"/>
-                <w:i w:val="false"/>
-                <w:b w:val="false"/>
-                <w:u w:val="none"/>
-                <w:sz w:val="24"/>
-                <w:szCs w:val="24"/>
-                <w:color w:val="000000"/>
-              </w:rPr>
-              <w:t xml:space="preserve">0.217 [0.015 ; 0.408]</w:t>
+              <w:pBdr>
+                <w:bottom w:val="none" w:sz="0" w:space="0" w:color="000000"/>
+                <w:top w:val="none" w:sz="0" w:space="0" w:color="000000"/>
+                <w:left w:val="none" w:sz="0" w:space="0" w:color="000000"/>
+                <w:right w:val="none" w:sz="0" w:space="0" w:color="000000"/>
+              </w:pBdr>
+              <w:spacing w:after="100" w:before="100" w:line="480"/>
+              <w:ind w:firstLine="0" w:left="100" w:right="100"/>
+            </w:pPr>
+            <w:r>
+              <w:rPr>
+                <w:rFonts w:ascii="Times New Roman" w:hAnsi="Times New Roman" w:eastAsia="Times New Roman" w:cs="Times New Roman"/>
+                <w:i w:val="false"/>
+                <w:b w:val="false"/>
+                <w:u w:val="none"/>
+                <w:sz w:val="24"/>
+                <w:szCs w:val="24"/>
+                <w:color w:val="000000"/>
+              </w:rPr>
+              <w:t xml:space="preserve">0.22 [0.02 ; 0.41]</w:t>
             </w:r>
           </w:p>
         </w:tc>
@@ -1711,7 +1668,6 @@
             <w:pPr>
               <w:pStyle w:val="Normal"/>
               <w:jc w:val="center"/>
-              <w:keepNext/>
               <w:pBdr>
                 <w:bottom w:val="none" w:sz="0" w:space="0" w:color="000000"/>
                 <w:top w:val="none" w:sz="0" w:space="0" w:color="000000"/>
@@ -1738,7 +1694,6 @@
       </w:tr>
       <w:tr>
         <w:trPr>
-          <w:cantSplit/>
           <w:trHeight w:val="360" w:hRule="auto"/>
         </w:trPr>
         footer1
@@ -1764,7 +1719,6 @@
             <w:pPr>
               <w:pStyle w:val="Normal"/>
               <w:jc w:val="left"/>
-              <w:keepNext/>
               <w:pBdr>
                 <w:bottom w:val="none" w:sz="0" w:space="0" w:color="000000"/>
                 <w:top w:val="none" w:sz="0" w:space="0" w:color="000000"/>
@@ -1796,66 +1750,13 @@
                 <w:szCs w:val="24"/>
                 <w:color w:val="000000"/>
               </w:rPr>
-              <w:t xml:space="preserve">M and 95% HDI are used to represent mean and the 95% high density interval, respectively. Values in square brackets represents the 95% HDI for the estimated parameter. All values are posterior estimates from the Bayesian Hierarchical Metacognition Model (HMM).</w:t>
-            </w:r>
-          </w:p>
-        </w:tc>
-      </w:tr>
-      <w:tr>
-        <w:trPr>
-          <w:cantSplit/>
-          <w:trHeight w:val="360" w:hRule="auto"/>
-        </w:trPr>
-        footer2
-        <w:tc>
-          <w:tcPr>
-            <w:gridSpan w:val="7"/>
-            <w:tcBorders>
-              <w:bottom w:val="none" w:sz="0" w:space="0" w:color="FFFFFF"/>
-              <w:top w:val="none" w:sz="0" w:space="0" w:color="FFFFFF"/>
-              <w:left w:val="none" w:sz="0" w:space="0" w:color="FFFFFF"/>
-              <w:right w:val="none" w:sz="0" w:space="0" w:color="FFFFFF"/>
-            </w:tcBorders>
-            <w:shd w:val="clear" w:color="auto" w:fill="FFFFFF"/>
-            <w:tcMar>
-              <w:top w:w="0" w:type="dxa"/>
-              <w:bottom w:w="0" w:type="dxa"/>
-              <w:left w:w="0" w:type="dxa"/>
-              <w:right w:w="0" w:type="dxa"/>
-            </w:tcMar>
-            <w:vAlign w:val="center"/>
-          </w:tcPr>
-          <w:p>
-            <w:pPr>
-              <w:pStyle w:val="Normal"/>
-              <w:jc w:val="left"/>
-              <w:keepNext/>
-              <w:pBdr>
-                <w:bottom w:val="none" w:sz="0" w:space="0" w:color="000000"/>
-                <w:top w:val="none" w:sz="0" w:space="0" w:color="000000"/>
-                <w:left w:val="none" w:sz="0" w:space="0" w:color="000000"/>
-                <w:right w:val="none" w:sz="0" w:space="0" w:color="000000"/>
-              </w:pBdr>
-              <w:spacing w:after="100" w:before="100" w:line="240"/>
-              <w:ind w:firstLine="0" w:left="100" w:right="100"/>
-            </w:pPr>
-            <w:r>
-              <w:rPr>
-                <w:rFonts w:ascii="Times New Roman" w:hAnsi="Times New Roman" w:eastAsia="Times New Roman" w:cs="Times New Roman"/>
-                <w:i w:val="false"/>
-                <w:b w:val="false"/>
-                <w:u w:val="none"/>
-                <w:sz w:val="24"/>
-                <w:szCs w:val="24"/>
-                <w:color w:val="000000"/>
-              </w:rPr>
-              <w:t xml:space="preserve"/>
+              <w:t xml:space="preserve">M and 95% HDI are used to represent mean and the 95% high density interval, respectively. Values in square brackets represents the 95% HDI for the estimated parameter. All values are posterior estimates from the Bayesian Hierarchical Metacognition Model (HMeta-d').</w:t>
             </w:r>
           </w:p>
         </w:tc>
       </w:tr>
     </w:tbl>
-    <w:sectPr>
+    <w:sectPr w:officer="true">
       <w:pgMar w:header="720" w:bottom="1440" w:top="1440" w:right="1440" w:left="1440" w:footer="720" w:gutter="720"/>
       <w:pgSz w:h="16848" w:w="11952" w:orient="portrait"/>
       <w:type w:val="continuous"/>

</xml_diff>